<commit_message>
Can now write paragraphs to Word doc
</commit_message>
<xml_diff>
--- a/test.docx
+++ b/test.docx
@@ -4,17 +4,32 @@
   <w:body>
     <w:p>
       <w:r>
-        <w:t>paragraph</w:t>
+        <w:t>smack my ass</w:t>
       </w:r>
     </w:p>
     <w:p>
       <w:r>
-        <w:t>p</w:t>
+        <w:t>like a drum!</w:t>
       </w:r>
     </w:p>
     <w:p>
       <w:r>
-        <w:t>paragraph</w:t>
+        <w:t/>
+      </w:r>
+    </w:p>
+    <w:p>
+      <w:r>
+        <w:t>papiiii</w:t>
+      </w:r>
+    </w:p>
+    <w:p>
+      <w:r>
+        <w:t>glug glug glug</w:t>
+      </w:r>
+    </w:p>
+    <w:p>
+      <w:r>
+        <w:t>    yes daddy!!!!</w:t>
       </w:r>
     </w:p>
     <w:sectPr>

</xml_diff>

<commit_message>
Can now add styles to Word doc
</commit_message>
<xml_diff>
--- a/test.docx
+++ b/test.docx
@@ -5,12 +5,6 @@
     <w:sectPr>
       <w:type w:val="continuous"/>
       <w:pgMar w:top="1134" w:right="1134" w:bottom="1134" w:left="1134"/>
-      <w:pgBorders w:offsetFrom="page">
-        <w:top w:val="thinThickThinSmallGap" w:color="95DCF7" w:themeColor="accent4" w:themeTint="66" w:sz="24" w:space="16"/>
-        <w:left w:val="thinThickThinSmallGap" w:color="95DCF7" w:themeColor="accent4" w:themeTint="66" w:sz="24" w:space="16"/>
-        <w:bottom w:val="thinThickThinSmallGap" w:color="95DCF7" w:themeColor="accent4" w:themeTint="66" w:sz="24" w:space="16"/>
-        <w:right w:val="thinThickThinSmallGap" w:color="95DCF7" w:themeColor="accent4" w:themeTint="66" w:sz="24" w:space="16"/>
-      </w:pgBorders>
     </w:sectPr>
   </w:body>
 </w:document>
@@ -18,4 +12,32 @@
 
 <file path=word/numbering.xml><?xml version="1.0" encoding="utf-8"?>
 <w:numbering xmlns:w="http://schemas.openxmlformats.org/wordprocessingml/2006/main"/>
+</file>
+
+<file path=word/styles.xml><?xml version="1.0" encoding="utf-8"?>
+<w:styles xmlns:w="http://schemas.openxmlformats.org/wordprocessingml/2006/main">
+  <w:style w:type="paragraph" w:styleId="Text" w:default="false" w:customStyle="true">
+    <w:autoRedefine w:val="off"/>
+    <w:basedOn w:val="Normal"/>
+    <w:link w:val="OverdueAmountChar"/>
+    <w:locked w:val="off"/>
+    <w:qFormat w:val="on"/>
+    <w:hidden w:val="off"/>
+    <w:semiHidden w:val="off"/>
+    <w:name w:val="Text"/>
+    <w:next w:val="Normal"/>
+    <w:uiPriority w:val="1"/>
+    <w:unhideWhenUsed w:val="on"/>
+    <w:basedOn w:val=""/>
+    <w:pPr>
+      <w:spacing w:before="0" w:after="0" w:line="276" w:lineRule="auto"/>
+    </w:pPr>
+    <w:rPr>
+      <w:color w:val="00ff00"/>
+      <w:rFonts w:ascii="Aptos"/>
+      <w:sz w:val="24"/>
+      <w:szCs w:val="24"/>
+    </w:rPr>
+  </w:style>
+</w:styles>
 </file>
</xml_diff>

<commit_message>
Can now apply styles to paragraphs
</commit_message>
<xml_diff>
--- a/test.docx
+++ b/test.docx
@@ -2,6 +2,30 @@
 <file path=word/document.xml><?xml version="1.0" encoding="utf-8"?>
 <w:document xmlns:w="http://schemas.openxmlformats.org/wordprocessingml/2006/main">
   <w:body>
+    <w:p>
+      <w:pPr>
+        <w:pStyle w:val="Example"/>
+      </w:pPr>
+      <w:r>
+        <w:t>This is a paragraph.</w:t>
+      </w:r>
+    </w:p>
+    <w:p>
+      <w:pPr>
+        <w:pStyle w:val="Example"/>
+      </w:pPr>
+      <w:r>
+        <w:t>This is another paragraph.</w:t>
+      </w:r>
+    </w:p>
+    <w:p>
+      <w:pPr>
+        <w:pStyle w:val="Example"/>
+      </w:pPr>
+      <w:r>
+        <w:t>Lorem ipsum dolor sit amet, consectetur adipiscing elit, sed do eiusmod tempor incididunt ut labore et dolore magna aliqua. Ut enim ad minim veniam, quis nostrud exercitation ullamco laboris nisi ut aliquip ex ea commodo consequat. Duis aute irure dolor in reprehenderit in voluptate velit esse cillum dolore eu fugiat nulla pariatur. Excepteur sint occaecat cupidatat non proident, sunt in culpa qui officia deserunt mollit anim id est laborum.</w:t>
+      </w:r>
+    </w:p>
     <w:sectPr>
       <w:type w:val="continuous"/>
       <w:pgMar w:top="1134" w:right="1134" w:bottom="1134" w:left="1134"/>
@@ -16,7 +40,7 @@
 
 <file path=word/styles.xml><?xml version="1.0" encoding="utf-8"?>
 <w:styles xmlns:w="http://schemas.openxmlformats.org/wordprocessingml/2006/main">
-  <w:style w:type="paragraph" w:styleId="Text" w:default="false" w:customStyle="true">
+  <w:style w:type="paragraph" w:styleId="Example" w:default="false" w:customStyle="true">
     <w:autoRedefine w:val="off"/>
     <w:basedOn w:val="Normal"/>
     <w:link w:val="OverdueAmountChar"/>
@@ -24,7 +48,7 @@
     <w:qFormat w:val="on"/>
     <w:hidden w:val="off"/>
     <w:semiHidden w:val="off"/>
-    <w:name w:val="Text"/>
+    <w:name w:val="Example"/>
     <w:next w:val="Normal"/>
     <w:uiPriority w:val="1"/>
     <w:unhideWhenUsed w:val="on"/>
@@ -33,7 +57,7 @@
       <w:spacing w:before="0" w:after="0" w:line="276" w:lineRule="auto"/>
     </w:pPr>
     <w:rPr>
-      <w:color w:val="00ff00"/>
+      <w:color w:val="0000ff"/>
       <w:rFonts w:ascii="Aptos"/>
       <w:sz w:val="24"/>
       <w:szCs w:val="24"/>

</xml_diff>

<commit_message>
Style names are now validated
</commit_message>
<xml_diff>
--- a/test.docx
+++ b/test.docx
@@ -4,7 +4,7 @@
   <w:body>
     <w:p>
       <w:pPr>
-        <w:pStyle w:val="Example"/>
+        <w:pStyle w:val="SmackMyAss"/>
       </w:pPr>
       <w:r>
         <w:t>This is a paragraph.</w:t>
@@ -12,7 +12,7 @@
     </w:p>
     <w:p>
       <w:pPr>
-        <w:pStyle w:val="Example"/>
+        <w:pStyle w:val="SmackMyAss"/>
       </w:pPr>
       <w:r>
         <w:t>This is another paragraph.</w:t>
@@ -20,7 +20,7 @@
     </w:p>
     <w:p>
       <w:pPr>
-        <w:pStyle w:val="Example"/>
+        <w:pStyle w:val="SmackMyAss"/>
       </w:pPr>
       <w:r>
         <w:t>Lorem ipsum dolor sit amet, consectetur adipiscing elit, sed do eiusmod tempor incididunt ut labore et dolore magna aliqua. Ut enim ad minim veniam, quis nostrud exercitation ullamco laboris nisi ut aliquip ex ea commodo consequat. Duis aute irure dolor in reprehenderit in voluptate velit esse cillum dolore eu fugiat nulla pariatur. Excepteur sint occaecat cupidatat non proident, sunt in culpa qui officia deserunt mollit anim id est laborum.</w:t>
@@ -40,7 +40,7 @@
 
 <file path=word/styles.xml><?xml version="1.0" encoding="utf-8"?>
 <w:styles xmlns:w="http://schemas.openxmlformats.org/wordprocessingml/2006/main">
-  <w:style w:type="paragraph" w:styleId="Example" w:default="false" w:customStyle="true">
+  <w:style w:type="paragraph" w:styleId="SmackMyAss" w:default="false" w:customStyle="true">
     <w:autoRedefine w:val="off"/>
     <w:basedOn w:val="Normal"/>
     <w:link w:val="OverdueAmountChar"/>
@@ -48,7 +48,7 @@
     <w:qFormat w:val="on"/>
     <w:hidden w:val="off"/>
     <w:semiHidden w:val="off"/>
-    <w:name w:val="Example"/>
+    <w:name w:val="Smack My Ass"/>
     <w:next w:val="Normal"/>
     <w:uiPriority w:val="1"/>
     <w:unhideWhenUsed w:val="on"/>

</xml_diff>

<commit_message>
Now preserves empty paragraphs
</commit_message>
<xml_diff>
--- a/test.docx
+++ b/test.docx
@@ -16,6 +16,14 @@
       </w:pPr>
       <w:r>
         <w:t>This is another paragraph.</w:t>
+      </w:r>
+    </w:p>
+    <w:p>
+      <w:pPr>
+        <w:pStyle w:val="SmackMyAss"/>
+      </w:pPr>
+      <w:r>
+        <w:t/>
       </w:r>
     </w:p>
     <w:p>

</xml_diff>